<commit_message>
update selected plan exbbhits will display
</commit_message>
<xml_diff>
--- a/backend-exhibits/sharefile-to-google-sharedrive-advanced-plan-notincluded.docx
+++ b/backend-exhibits/sharefile-to-google-sharedrive-advanced-plan-notincluded.docx
@@ -175,7 +175,7 @@
                 <w:rFonts w:ascii="Arial" w:eastAsia="Arial" w:hAnsi="Arial" w:cs="Arial"/>
                 <w:sz w:val="21"/>
               </w:rPr>
-              <w:t>Migration of selective versions of files from source to destination. If we opt for five, the last five versions will get migrates to the destination.</w:t>
+              <w:t>Migration of selective versions of files from source to destination. If we opt for five, the last five versions will get migrated to the destination.</w:t>
             </w:r>
           </w:p>
         </w:tc>
@@ -501,7 +501,7 @@
                 <w:rFonts w:ascii="Arial" w:eastAsia="Arial" w:hAnsi="Arial" w:cs="Arial"/>
                 <w:sz w:val="21"/>
               </w:rPr>
-              <w:t xml:space="preserve"> migrates all shared links from source to destination and maintains the type of links.</w:t>
+              <w:t xml:space="preserve"> migrated all shared links from source to destination and maintains the type of links.</w:t>
             </w:r>
           </w:p>
         </w:tc>

</xml_diff>